<commit_message>
Cleared out one remaining comment
</commit_message>
<xml_diff>
--- a/writeup15.docx
+++ b/writeup15.docx
@@ -584,23 +584,13 @@
           <w:t xml:space="preserve">We refer to these thresholds as lightness discrimination thresholds. </w:t>
         </w:r>
       </w:ins>
-      <w:proofErr w:type="spellStart"/>
-      <w:r>
-        <w:rPr>
-          <w:rFonts w:ascii="Times New Roman" w:hAnsi="Times New Roman"/>
-          <w:sz w:val="22"/>
-          <w:szCs w:val="22"/>
-        </w:rPr>
-        <w:t>Our</w:t>
-      </w:r>
-      <w:proofErr w:type="spellEnd"/>
-      <w:r>
-        <w:rPr>
-          <w:rFonts w:ascii="Times New Roman" w:hAnsi="Times New Roman"/>
-          <w:sz w:val="22"/>
-          <w:szCs w:val="22"/>
-        </w:rPr>
-        <w:t xml:space="preserve"> </w:t>
+      <w:r>
+        <w:rPr>
+          <w:rFonts w:ascii="Times New Roman" w:hAnsi="Times New Roman"/>
+          <w:sz w:val="22"/>
+          <w:szCs w:val="22"/>
+        </w:rPr>
+        <w:t xml:space="preserve">Our </w:t>
       </w:r>
       <w:r>
         <w:rPr>
@@ -1900,15 +1890,7 @@
             <w:sz w:val="22"/>
             <w:szCs w:val="22"/>
           </w:rPr>
-          <w:t>rises to</w:t>
-        </w:r>
-        <w:r>
-          <w:rPr>
-            <w:rFonts w:ascii="Times New Roman" w:hAnsi="Times New Roman"/>
-            <w:sz w:val="22"/>
-            <w:szCs w:val="22"/>
-          </w:rPr>
-          <w:t xml:space="preserve"> </w:t>
+          <w:t xml:space="preserve">rises to </w:t>
         </w:r>
       </w:ins>
       <w:r>
@@ -2241,15 +2223,7 @@
             <w:sz w:val="22"/>
             <w:szCs w:val="22"/>
           </w:rPr>
-          <w:t>based on</w:t>
-        </w:r>
-        <w:r>
-          <w:rPr>
-            <w:rFonts w:ascii="Times New Roman" w:hAnsi="Times New Roman"/>
-            <w:sz w:val="22"/>
-            <w:szCs w:val="22"/>
-          </w:rPr>
-          <w:t xml:space="preserve"> </w:t>
+          <w:t xml:space="preserve">based on </w:t>
         </w:r>
       </w:ins>
       <w:r>
@@ -2311,15 +2285,7 @@
             <w:sz w:val="22"/>
             <w:szCs w:val="22"/>
           </w:rPr>
-          <w:t>as well as</w:t>
-        </w:r>
-        <w:r>
-          <w:rPr>
-            <w:rFonts w:ascii="Times New Roman" w:hAnsi="Times New Roman"/>
-            <w:sz w:val="22"/>
-            <w:szCs w:val="22"/>
-          </w:rPr>
-          <w:t xml:space="preserve"> </w:t>
+          <w:t xml:space="preserve">as well as </w:t>
         </w:r>
       </w:ins>
       <w:r>
@@ -2843,15 +2809,7 @@
             <w:sz w:val="22"/>
             <w:szCs w:val="22"/>
           </w:rPr>
-          <w:t>in experiments</w:t>
-        </w:r>
-        <w:r>
-          <w:rPr>
-            <w:rFonts w:ascii="Times New Roman" w:hAnsi="Times New Roman"/>
-            <w:sz w:val="22"/>
-            <w:szCs w:val="22"/>
-          </w:rPr>
-          <w:t xml:space="preserve"> </w:t>
+          <w:t xml:space="preserve">in experiments </w:t>
         </w:r>
       </w:ins>
       <w:del w:id="26" w:author="Brainard, David H" w:date="2021-05-08T09:57:00Z">
@@ -3454,6 +3412,13 @@
           <w:szCs w:val="22"/>
         </w:rPr>
         <w:fldChar w:fldCharType="end"/>
+      </w:r>
+      <w:r>
+        <w:rPr>
+          <w:rFonts w:ascii="Times New Roman" w:hAnsi="Times New Roman"/>
+          <w:sz w:val="22"/>
+          <w:szCs w:val="22"/>
+        </w:rPr>
       </w:r>
       <w:r>
         <w:rPr>
@@ -3793,6 +3758,13 @@
           <w:sz w:val="22"/>
           <w:szCs w:val="22"/>
         </w:rPr>
+      </w:r>
+      <w:r>
+        <w:rPr>
+          <w:rFonts w:ascii="Times New Roman" w:hAnsi="Times New Roman"/>
+          <w:sz w:val="22"/>
+          <w:szCs w:val="22"/>
+        </w:rPr>
         <w:fldChar w:fldCharType="separate"/>
       </w:r>
       <w:r>
@@ -3860,15 +3832,7 @@
             <w:sz w:val="22"/>
             <w:szCs w:val="22"/>
           </w:rPr>
-          <w:t>Threshold</w:t>
-        </w:r>
-        <w:r>
-          <w:rPr>
-            <w:rFonts w:ascii="Times New Roman" w:hAnsi="Times New Roman"/>
-            <w:sz w:val="22"/>
-            <w:szCs w:val="22"/>
-          </w:rPr>
-          <w:t xml:space="preserve"> </w:t>
+          <w:t xml:space="preserve">Threshold </w:t>
         </w:r>
       </w:ins>
       <w:del w:id="66" w:author="Brainard, David H" w:date="2021-05-08T10:06:00Z">
@@ -4367,15 +4331,7 @@
             <w:sz w:val="22"/>
             <w:szCs w:val="22"/>
           </w:rPr>
-          <w:t>use a set of</w:t>
-        </w:r>
-        <w:r>
-          <w:rPr>
-            <w:rFonts w:ascii="Times New Roman" w:hAnsi="Times New Roman"/>
-            <w:sz w:val="22"/>
-            <w:szCs w:val="22"/>
-          </w:rPr>
-          <w:t xml:space="preserve"> </w:t>
+          <w:t xml:space="preserve">use a set of </w:t>
         </w:r>
       </w:ins>
       <w:r>
@@ -4439,15 +4395,7 @@
             <w:sz w:val="22"/>
             <w:szCs w:val="22"/>
           </w:rPr>
-          <w:t>judgment</w:t>
-        </w:r>
-        <w:r>
-          <w:rPr>
-            <w:rFonts w:ascii="Times New Roman" w:hAnsi="Times New Roman"/>
-            <w:sz w:val="22"/>
-            <w:szCs w:val="22"/>
-          </w:rPr>
-          <w:t>s</w:t>
+          <w:t>judgments</w:t>
         </w:r>
       </w:ins>
       <w:r>
@@ -5495,25 +5443,7 @@
             <w:sz w:val="22"/>
             <w:szCs w:val="22"/>
           </w:rPr>
-          <w:t xml:space="preserve">ect any change in the image and thus that the perceptual representation of </w:t>
-        </w:r>
-        <w:proofErr w:type="spellStart"/>
-        <w:r>
-          <w:rPr>
-            <w:rFonts w:ascii="Times New Roman" w:hAnsi="Times New Roman"/>
-            <w:sz w:val="22"/>
-            <w:szCs w:val="22"/>
-          </w:rPr>
-          <w:t>surface reflectance</w:t>
-        </w:r>
-        <w:proofErr w:type="spellEnd"/>
-        <w:r>
-          <w:rPr>
-            <w:rFonts w:ascii="Times New Roman" w:hAnsi="Times New Roman"/>
-            <w:sz w:val="22"/>
-            <w:szCs w:val="22"/>
-          </w:rPr>
-          <w:t xml:space="preserve">, as well as of illumination, is stable across such sub-threshold illumination changes. </w:t>
+          <w:t xml:space="preserve">ect any change in the image and thus that the perceptual representation of surface reflectance, as well as of illumination, is stable across such sub-threshold illumination changes. </w:t>
         </w:r>
       </w:ins>
       <w:del w:id="84" w:author="Brainard, David H" w:date="2021-05-08T10:57:00Z">
@@ -6265,15 +6195,7 @@
             <w:sz w:val="22"/>
             <w:szCs w:val="22"/>
           </w:rPr>
-          <w:t>achromatic surface reflectance</w:t>
-        </w:r>
-        <w:r>
-          <w:rPr>
-            <w:rFonts w:ascii="Times New Roman" w:hAnsi="Times New Roman"/>
-            <w:sz w:val="22"/>
-            <w:szCs w:val="22"/>
-          </w:rPr>
-          <w:t xml:space="preserve"> </w:t>
+          <w:t xml:space="preserve">achromatic surface reflectance </w:t>
         </w:r>
       </w:ins>
       <w:r>
@@ -6812,15 +6734,7 @@
             <w:sz w:val="22"/>
             <w:szCs w:val="22"/>
           </w:rPr>
-          <w:t>surface reflectance</w:t>
-        </w:r>
-        <w:r>
-          <w:rPr>
-            <w:rFonts w:ascii="Times New Roman" w:hAnsi="Times New Roman"/>
-            <w:sz w:val="22"/>
-            <w:szCs w:val="22"/>
-          </w:rPr>
-          <w:t xml:space="preserve"> </w:t>
+          <w:t xml:space="preserve">surface reflectance </w:t>
         </w:r>
       </w:ins>
       <w:r>
@@ -6864,15 +6778,7 @@
             <w:sz w:val="22"/>
             <w:szCs w:val="22"/>
           </w:rPr>
-          <w:t>reflectance</w:t>
-        </w:r>
-        <w:r>
-          <w:rPr>
-            <w:rFonts w:ascii="Times New Roman" w:hAnsi="Times New Roman"/>
-            <w:sz w:val="22"/>
-            <w:szCs w:val="22"/>
-          </w:rPr>
-          <w:t xml:space="preserve"> </w:t>
+          <w:t xml:space="preserve">reflectance </w:t>
         </w:r>
       </w:ins>
       <w:r>
@@ -6975,8 +6881,7 @@
         </w:rPr>
         <w:t xml:space="preserve">. </w:t>
       </w:r>
-      <w:commentRangeStart w:id="117"/>
-      <w:del w:id="118" w:author="JohannesBurge" w:date="2021-04-26T10:32:00Z">
+      <w:del w:id="117" w:author="JohannesBurge" w:date="2021-04-26T10:32:00Z">
         <w:r>
           <w:rPr>
             <w:rFonts w:ascii="Times New Roman" w:hAnsi="Times New Roman"/>
@@ -6993,20 +6898,6 @@
           </w:rPr>
           <w:delText xml:space="preserve"> allows us to quantify the effect of extrinsic variation on the observer’s representation of lightness, relative to the intrinsic precision of that variation.</w:delText>
         </w:r>
-        <w:commentRangeEnd w:id="117"/>
-        <w:r>
-          <w:rPr>
-            <w:rStyle w:val="CommentReference"/>
-            <w:rFonts w:ascii="Times New Roman" w:hAnsi="Times New Roman" w:cs="Times New Roman"/>
-            <w:color w:val="auto"/>
-            <w14:textOutline w14:w="0" w14:cap="rnd" w14:cmpd="sng" w14:algn="ctr">
-              <w14:noFill/>
-              <w14:prstDash w14:val="solid"/>
-              <w14:bevel/>
-            </w14:textOutline>
-          </w:rPr>
-          <w:commentReference w:id="117"/>
-        </w:r>
       </w:del>
     </w:p>
     <w:p>
@@ -7027,7 +6918,7 @@
         <w:pStyle w:val="Default"/>
         <w:spacing w:before="0"/>
         <w:rPr>
-          <w:ins w:id="119" w:author="Brainard, David H" w:date="2021-05-08T10:25:00Z"/>
+          <w:ins w:id="118" w:author="Brainard, David H" w:date="2021-05-08T10:25:00Z"/>
           <w:rFonts w:ascii="Times New Roman" w:hAnsi="Times New Roman"/>
           <w:b/>
           <w:bCs/>
@@ -7085,7 +6976,7 @@
         <w:pStyle w:val="Default"/>
         <w:spacing w:before="0"/>
         <w:rPr>
-          <w:ins w:id="120" w:author="Brainard, David H" w:date="2021-05-08T10:25:00Z"/>
+          <w:ins w:id="119" w:author="Brainard, David H" w:date="2021-05-08T10:25:00Z"/>
           <w:rFonts w:ascii="Times New Roman" w:hAnsi="Times New Roman"/>
           <w:sz w:val="22"/>
           <w:szCs w:val="22"/>
@@ -7143,7 +7034,7 @@
         </w:rPr>
         <w:t>affect</w:t>
       </w:r>
-      <w:ins w:id="121" w:author="Brainard, David H" w:date="2021-05-08T10:25:00Z">
+      <w:ins w:id="120" w:author="Brainard, David H" w:date="2021-05-08T10:25:00Z">
         <w:r>
           <w:rPr>
             <w:rFonts w:ascii="Times New Roman" w:hAnsi="Times New Roman"/>
@@ -7153,7 +7044,7 @@
           <w:t>s</w:t>
         </w:r>
       </w:ins>
-      <w:ins w:id="122" w:author="Brainard, David H" w:date="2021-05-08T10:22:00Z">
+      <w:ins w:id="121" w:author="Brainard, David H" w:date="2021-05-08T10:22:00Z">
         <w:r>
           <w:rPr>
             <w:rFonts w:ascii="Times New Roman" w:hAnsi="Times New Roman"/>
@@ -7163,35 +7054,17 @@
           <w:t xml:space="preserve"> thresholds for discriminating object achromatic reflectance</w:t>
         </w:r>
       </w:ins>
-      <w:ins w:id="123" w:author="Brainard, David H" w:date="2021-05-08T14:07:00Z">
+      <w:ins w:id="122" w:author="Brainard, David H" w:date="2021-05-08T14:07:00Z">
         <w:r>
           <w:rPr>
             <w:rFonts w:ascii="Times New Roman" w:hAnsi="Times New Roman"/>
             <w:sz w:val="22"/>
             <w:szCs w:val="22"/>
           </w:rPr>
-          <w:t xml:space="preserve">, </w:t>
-        </w:r>
-        <w:proofErr w:type="spellStart"/>
-        <w:r>
-          <w:rPr>
-            <w:rFonts w:ascii="Times New Roman" w:hAnsi="Times New Roman"/>
-            <w:sz w:val="22"/>
-            <w:szCs w:val="22"/>
-          </w:rPr>
-          <w:t>which we refe</w:t>
-        </w:r>
-        <w:proofErr w:type="spellEnd"/>
-        <w:r>
-          <w:rPr>
-            <w:rFonts w:ascii="Times New Roman" w:hAnsi="Times New Roman"/>
-            <w:sz w:val="22"/>
-            <w:szCs w:val="22"/>
-          </w:rPr>
-          <w:t xml:space="preserve">r to as </w:t>
+          <w:t xml:space="preserve">, which we refer to as </w:t>
         </w:r>
       </w:ins>
-      <w:del w:id="124" w:author="Brainard, David H" w:date="2021-05-08T14:07:00Z">
+      <w:del w:id="123" w:author="Brainard, David H" w:date="2021-05-08T14:07:00Z">
         <w:r>
           <w:rPr>
             <w:rFonts w:ascii="Times New Roman" w:hAnsi="Times New Roman"/>
@@ -7209,7 +7082,7 @@
         </w:rPr>
         <w:t>lightness discrimination thresholds</w:t>
       </w:r>
-      <w:ins w:id="125" w:author="Brainard, David H" w:date="2021-05-08T14:07:00Z">
+      <w:ins w:id="124" w:author="Brainard, David H" w:date="2021-05-08T14:07:00Z">
         <w:r>
           <w:rPr>
             <w:rFonts w:ascii="Times New Roman" w:hAnsi="Times New Roman"/>
@@ -7492,7 +7365,7 @@
         </w:rPr>
         <w:t>to the luminance of the reference illuminant itself.</w:t>
       </w:r>
-      <w:ins w:id="126" w:author="Brainard, David H" w:date="2021-05-08T10:29:00Z">
+      <w:ins w:id="125" w:author="Brainard, David H" w:date="2021-05-08T10:29:00Z">
         <w:r>
           <w:rPr>
             <w:rFonts w:ascii="Times New Roman" w:hAnsi="Times New Roman"/>
@@ -7502,7 +7375,7 @@
           <w:t xml:space="preserve"> Feedback was given on each trial based on which image contained the target</w:t>
         </w:r>
       </w:ins>
-      <w:ins w:id="127" w:author="Brainard, David H" w:date="2021-05-08T10:30:00Z">
+      <w:ins w:id="126" w:author="Brainard, David H" w:date="2021-05-08T10:30:00Z">
         <w:r>
           <w:rPr>
             <w:rFonts w:ascii="Times New Roman" w:hAnsi="Times New Roman"/>
@@ -12245,7 +12118,7 @@
         <w:pStyle w:val="Default"/>
         <w:spacing w:before="0"/>
         <w:rPr>
-          <w:ins w:id="151" w:author="Brainard, David H" w:date="2021-05-08T13:49:00Z"/>
+          <w:ins w:id="150" w:author="Brainard, David H" w:date="2021-05-08T13:49:00Z"/>
           <w:rFonts w:ascii="Times New Roman" w:hAnsi="Times New Roman"/>
           <w:b/>
           <w:bCs/>
@@ -12456,7 +12329,7 @@
         </w:rPr>
         <w:t xml:space="preserve">background objects in </w:t>
       </w:r>
-      <w:del w:id="152" w:author="Brainard, David H" w:date="2021-05-08T13:54:00Z">
+      <w:del w:id="151" w:author="Brainard, David H" w:date="2021-05-08T13:54:00Z">
         <w:r>
           <w:rPr>
             <w:sz w:val="22"/>
@@ -12500,7 +12373,7 @@
         </w:rPr>
         <w:t>s</w:t>
       </w:r>
-      <w:ins w:id="153" w:author="Brainard, David H" w:date="2021-05-08T13:54:00Z">
+      <w:ins w:id="152" w:author="Brainard, David H" w:date="2021-05-08T13:54:00Z">
         <w:r>
           <w:rPr>
             <w:sz w:val="22"/>
@@ -12551,7 +12424,7 @@
         </w:rPr>
         <w:t xml:space="preserve">) show that when the variation in the </w:t>
       </w:r>
-      <w:del w:id="154" w:author="Brainard, David H" w:date="2021-05-08T10:19:00Z">
+      <w:del w:id="153" w:author="Brainard, David H" w:date="2021-05-08T10:19:00Z">
         <w:r>
           <w:rPr>
             <w:sz w:val="22"/>
@@ -12560,7 +12433,7 @@
           <w:delText xml:space="preserve">color </w:delText>
         </w:r>
       </w:del>
-      <w:ins w:id="155" w:author="Brainard, David H" w:date="2021-05-08T10:19:00Z">
+      <w:ins w:id="154" w:author="Brainard, David H" w:date="2021-05-08T10:19:00Z">
         <w:r>
           <w:rPr>
             <w:sz w:val="22"/>
@@ -12583,7 +12456,7 @@
         </w:rPr>
         <w:t xml:space="preserve">of </w:t>
       </w:r>
-      <w:ins w:id="156" w:author="Brainard, David H" w:date="2021-05-08T10:19:00Z">
+      <w:ins w:id="155" w:author="Brainard, David H" w:date="2021-05-08T10:19:00Z">
         <w:r>
           <w:rPr>
             <w:sz w:val="22"/>
@@ -12599,7 +12472,7 @@
         </w:rPr>
         <w:t xml:space="preserve">background objects is small, the discrimination thresholds are nearly constant. In this regime, performance depends primarily on the internal noise of the observer. As the amount of background </w:t>
       </w:r>
-      <w:del w:id="157" w:author="Brainard, David H" w:date="2021-05-08T10:19:00Z">
+      <w:del w:id="156" w:author="Brainard, David H" w:date="2021-05-08T10:19:00Z">
         <w:r>
           <w:rPr>
             <w:sz w:val="22"/>
@@ -12608,7 +12481,7 @@
           <w:delText xml:space="preserve">color </w:delText>
         </w:r>
       </w:del>
-      <w:ins w:id="158" w:author="Brainard, David H" w:date="2021-05-08T10:19:00Z">
+      <w:ins w:id="157" w:author="Brainard, David H" w:date="2021-05-08T10:19:00Z">
         <w:r>
           <w:rPr>
             <w:sz w:val="22"/>
@@ -13068,7 +12941,7 @@
         </w:rPr>
         <w:t xml:space="preserve"> </w:t>
       </w:r>
-      <w:del w:id="159" w:author="Brainard, David H" w:date="2021-05-08T13:56:00Z">
+      <w:del w:id="158" w:author="Brainard, David H" w:date="2021-05-08T13:56:00Z">
         <w:r>
           <w:rPr>
             <w:sz w:val="22"/>
@@ -13077,7 +12950,7 @@
           <w:delText xml:space="preserve">images </w:delText>
         </w:r>
       </w:del>
-      <w:ins w:id="160" w:author="Brainard, David H" w:date="2021-05-08T13:56:00Z">
+      <w:ins w:id="159" w:author="Brainard, David H" w:date="2021-05-08T13:56:00Z">
         <w:r>
           <w:rPr>
             <w:sz w:val="22"/>
@@ -13271,7 +13144,7 @@
         </w:rPr>
         <w:t>objects in the rendered scene</w:t>
       </w:r>
-      <w:ins w:id="161" w:author="Brainard, David H" w:date="2021-05-08T13:56:00Z">
+      <w:ins w:id="160" w:author="Brainard, David H" w:date="2021-05-08T13:56:00Z">
         <w:r>
           <w:rPr>
             <w:sz w:val="22"/>
@@ -13829,7 +13702,7 @@
         </w:rPr>
         <w:t xml:space="preserve"> </w:t>
       </w:r>
-      <w:ins w:id="162" w:author="Brainard, David H" w:date="2021-05-08T13:57:00Z">
+      <w:ins w:id="161" w:author="Brainard, David H" w:date="2021-05-08T13:57:00Z">
         <w:r>
           <w:rPr>
             <w:sz w:val="22"/>
@@ -14181,7 +14054,7 @@
         </w:rPr>
         <w:t>variable (here the reflectance of the background surfaces) elevate</w:t>
       </w:r>
-      <w:ins w:id="163" w:author="Brainard, David H" w:date="2021-05-08T13:58:00Z">
+      <w:ins w:id="162" w:author="Brainard, David H" w:date="2021-05-08T13:58:00Z">
         <w:r>
           <w:rPr>
             <w:rFonts w:ascii="Times New Roman" w:hAnsi="Times New Roman"/>
@@ -14191,7 +14064,7 @@
           <w:t xml:space="preserve">s </w:t>
         </w:r>
       </w:ins>
-      <w:del w:id="164" w:author="Brainard, David H" w:date="2021-05-08T13:58:00Z">
+      <w:del w:id="163" w:author="Brainard, David H" w:date="2021-05-08T13:58:00Z">
         <w:r>
           <w:rPr>
             <w:rFonts w:ascii="Times New Roman" w:hAnsi="Times New Roman"/>
@@ -14217,7 +14090,7 @@
         </w:rPr>
         <w:t xml:space="preserve">the </w:t>
       </w:r>
-      <w:del w:id="165" w:author="Brainard, David H" w:date="2021-05-08T13:58:00Z">
+      <w:del w:id="164" w:author="Brainard, David H" w:date="2021-05-08T13:58:00Z">
         <w:r>
           <w:rPr>
             <w:rFonts w:ascii="Times New Roman" w:hAnsi="Times New Roman"/>
@@ -14235,7 +14108,7 @@
         </w:rPr>
         <w:t xml:space="preserve">stability of object appearance, as judged using </w:t>
       </w:r>
-      <w:del w:id="166" w:author="Brainard, David H" w:date="2021-05-08T10:32:00Z">
+      <w:del w:id="165" w:author="Brainard, David H" w:date="2021-05-08T10:32:00Z">
         <w:r>
           <w:rPr>
             <w:rFonts w:ascii="Times New Roman" w:hAnsi="Times New Roman"/>
@@ -14245,7 +14118,7 @@
           <w:delText xml:space="preserve">subjective </w:delText>
         </w:r>
       </w:del>
-      <w:ins w:id="167" w:author="Brainard, David H" w:date="2021-05-08T10:33:00Z">
+      <w:ins w:id="166" w:author="Brainard, David H" w:date="2021-05-08T10:33:00Z">
         <w:r>
           <w:rPr>
             <w:rFonts w:ascii="Times New Roman" w:hAnsi="Times New Roman"/>
@@ -14255,7 +14128,7 @@
           <w:t>other</w:t>
         </w:r>
       </w:ins>
-      <w:ins w:id="168" w:author="Brainard, David H" w:date="2021-05-08T10:32:00Z">
+      <w:ins w:id="167" w:author="Brainard, David H" w:date="2021-05-08T10:32:00Z">
         <w:r>
           <w:rPr>
             <w:rFonts w:ascii="Times New Roman" w:hAnsi="Times New Roman"/>
@@ -14273,7 +14146,7 @@
         </w:rPr>
         <w:t xml:space="preserve">methods, across changes in </w:t>
       </w:r>
-      <w:del w:id="169" w:author="Brainard, David H" w:date="2021-05-08T13:58:00Z">
+      <w:del w:id="168" w:author="Brainard, David H" w:date="2021-05-08T13:58:00Z">
         <w:r>
           <w:rPr>
             <w:rFonts w:ascii="Times New Roman" w:hAnsi="Times New Roman"/>
@@ -14283,7 +14156,7 @@
           <w:delText>a task-irrelevant</w:delText>
         </w:r>
       </w:del>
-      <w:ins w:id="170" w:author="Brainard, David H" w:date="2021-05-08T13:58:00Z">
+      <w:ins w:id="169" w:author="Brainard, David H" w:date="2021-05-08T13:58:00Z">
         <w:r>
           <w:rPr>
             <w:rFonts w:ascii="Times New Roman" w:hAnsi="Times New Roman"/>
@@ -14301,7 +14174,7 @@
         </w:rPr>
         <w:t xml:space="preserve"> scene variable</w:t>
       </w:r>
-      <w:ins w:id="171" w:author="Brainard, David H" w:date="2021-05-08T13:58:00Z">
+      <w:ins w:id="170" w:author="Brainard, David H" w:date="2021-05-08T13:58:00Z">
         <w:r>
           <w:rPr>
             <w:rFonts w:ascii="Times New Roman" w:hAnsi="Times New Roman"/>
@@ -14337,7 +14210,7 @@
           <w:sz w:val="22"/>
           <w:szCs w:val="22"/>
         </w:rPr>
-        <w:pPrChange w:id="172" w:author="Brainard, David H" w:date="2021-05-08T13:44:00Z">
+        <w:pPrChange w:id="171" w:author="Brainard, David H" w:date="2021-05-08T13:44:00Z">
           <w:pPr>
             <w:pStyle w:val="Default"/>
             <w:spacing w:before="0"/>
@@ -14388,7 +14261,7 @@
         </w:rPr>
         <w:t xml:space="preserve"> </w:t>
       </w:r>
-      <w:ins w:id="173" w:author="Brainard, David H" w:date="2021-05-08T13:43:00Z">
+      <w:ins w:id="172" w:author="Brainard, David H" w:date="2021-05-08T13:43:00Z">
         <w:r>
           <w:rPr>
             <w:sz w:val="22"/>
@@ -14675,6 +14548,12 @@
           <w:sz w:val="22"/>
           <w:szCs w:val="22"/>
         </w:rPr>
+      </w:r>
+      <w:r>
+        <w:rPr>
+          <w:sz w:val="22"/>
+          <w:szCs w:val="22"/>
+        </w:rPr>
         <w:fldChar w:fldCharType="separate"/>
       </w:r>
       <w:r>
@@ -14692,7 +14571,7 @@
         </w:rPr>
         <w:fldChar w:fldCharType="end"/>
       </w:r>
-      <w:ins w:id="174" w:author="Brainard, David H" w:date="2021-05-08T13:43:00Z">
+      <w:ins w:id="173" w:author="Brainard, David H" w:date="2021-05-08T13:43:00Z">
         <w:r>
           <w:rPr>
             <w:sz w:val="22"/>
@@ -14701,7 +14580,7 @@
           <w:t xml:space="preserve">, and the theoretical links between such analysis and performance should continue to hold when task-irrelevant </w:t>
         </w:r>
       </w:ins>
-      <w:ins w:id="175" w:author="Brainard, David H" w:date="2021-05-08T13:48:00Z">
+      <w:ins w:id="174" w:author="Brainard, David H" w:date="2021-05-08T13:48:00Z">
         <w:r>
           <w:rPr>
             <w:sz w:val="22"/>
@@ -14710,7 +14589,7 @@
           <w:t xml:space="preserve">stimulus </w:t>
         </w:r>
       </w:ins>
-      <w:ins w:id="176" w:author="Brainard, David H" w:date="2021-05-08T13:43:00Z">
+      <w:ins w:id="175" w:author="Brainard, David H" w:date="2021-05-08T13:43:00Z">
         <w:r>
           <w:rPr>
             <w:sz w:val="22"/>
@@ -14719,7 +14598,7 @@
           <w:t>variation is added to the paradigm.</w:t>
         </w:r>
       </w:ins>
-      <w:ins w:id="177" w:author="Brainard, David H" w:date="2021-05-08T13:44:00Z">
+      <w:ins w:id="176" w:author="Brainard, David H" w:date="2021-05-08T13:44:00Z">
         <w:r>
           <w:rPr>
             <w:sz w:val="22"/>
@@ -14728,7 +14607,7 @@
           <w:t xml:space="preserve"> </w:t>
         </w:r>
       </w:ins>
-      <w:del w:id="178" w:author="Brainard, David H" w:date="2021-05-08T13:44:00Z">
+      <w:del w:id="177" w:author="Brainard, David H" w:date="2021-05-08T13:44:00Z">
         <w:r>
           <w:rPr>
             <w:sz w:val="22"/>
@@ -14758,7 +14637,7 @@
           <w:delText xml:space="preserve">performance-contingent rewards can be provided to </w:delText>
         </w:r>
       </w:del>
-      <w:del w:id="179" w:author="Brainard, David H" w:date="2021-05-08T10:33:00Z">
+      <w:del w:id="178" w:author="Brainard, David H" w:date="2021-05-08T10:33:00Z">
         <w:r>
           <w:rPr>
             <w:sz w:val="22"/>
@@ -14767,7 +14646,7 @@
           <w:delText xml:space="preserve">animal </w:delText>
         </w:r>
       </w:del>
-      <w:del w:id="180" w:author="Brainard, David H" w:date="2021-05-08T13:44:00Z">
+      <w:del w:id="179" w:author="Brainard, David H" w:date="2021-05-08T13:44:00Z">
         <w:r>
           <w:rPr>
             <w:sz w:val="22"/>
@@ -15159,8 +15038,8 @@
           <w:delText>.</w:delText>
         </w:r>
       </w:del>
-      <w:ins w:id="181" w:author="JohannesBurge" w:date="2021-04-26T11:18:00Z">
-        <w:del w:id="182" w:author="Brainard, David H" w:date="2021-05-08T13:44:00Z">
+      <w:ins w:id="180" w:author="JohannesBurge" w:date="2021-04-26T11:18:00Z">
+        <w:del w:id="181" w:author="Brainard, David H" w:date="2021-05-08T13:44:00Z">
           <w:r>
             <w:rPr>
               <w:sz w:val="22"/>
@@ -16107,7 +15986,7 @@
         </w:rPr>
         <w:t>.</w:t>
       </w:r>
-      <w:ins w:id="183" w:author="Brainard, David H" w:date="2021-05-08T13:59:00Z">
+      <w:ins w:id="182" w:author="Brainard, David H" w:date="2021-05-08T13:59:00Z">
         <w:r>
           <w:rPr>
             <w:sz w:val="22"/>
@@ -16116,7 +15995,7 @@
           <w:t xml:space="preserve"> Our previous computational work on </w:t>
         </w:r>
       </w:ins>
-      <w:ins w:id="184" w:author="Brainard, David H" w:date="2021-05-08T14:00:00Z">
+      <w:ins w:id="183" w:author="Brainard, David H" w:date="2021-05-08T14:00:00Z">
         <w:r>
           <w:rPr>
             <w:sz w:val="22"/>
@@ -16161,7 +16040,7 @@
         </w:rPr>
         <w:fldChar w:fldCharType="end"/>
       </w:r>
-      <w:ins w:id="185" w:author="Brainard, David H" w:date="2021-05-08T14:01:00Z">
+      <w:ins w:id="184" w:author="Brainard, David H" w:date="2021-05-08T14:01:00Z">
         <w:r>
           <w:rPr>
             <w:sz w:val="22"/>
@@ -16561,7 +16440,7 @@
         </w:rPr>
         <w:t xml:space="preserve">. </w:t>
       </w:r>
-      <w:del w:id="186" w:author="Brainard, David H" w:date="2021-05-08T14:01:00Z">
+      <w:del w:id="185" w:author="Brainard, David H" w:date="2021-05-08T14:01:00Z">
         <w:r>
           <w:rPr>
             <w:rFonts w:ascii="Times New Roman" w:hAnsi="Times New Roman"/>
@@ -16571,30 +16450,14 @@
           <w:delText xml:space="preserve">This </w:delText>
         </w:r>
       </w:del>
-      <w:ins w:id="187" w:author="Brainard, David H" w:date="2021-05-08T14:01:00Z">
+      <w:ins w:id="186" w:author="Brainard, David H" w:date="2021-05-08T14:01:00Z">
         <w:r>
           <w:rPr>
             <w:rFonts w:ascii="Times New Roman" w:hAnsi="Times New Roman"/>
             <w:sz w:val="22"/>
             <w:szCs w:val="22"/>
           </w:rPr>
-          <w:t>Th</w:t>
-        </w:r>
-        <w:r>
-          <w:rPr>
-            <w:rFonts w:ascii="Times New Roman" w:hAnsi="Times New Roman"/>
-            <w:sz w:val="22"/>
-            <w:szCs w:val="22"/>
-          </w:rPr>
-          <w:t>e</w:t>
-        </w:r>
-        <w:r>
-          <w:rPr>
-            <w:rFonts w:ascii="Times New Roman" w:hAnsi="Times New Roman"/>
-            <w:sz w:val="22"/>
-            <w:szCs w:val="22"/>
-          </w:rPr>
-          <w:t xml:space="preserve"> </w:t>
+          <w:t xml:space="preserve">The </w:t>
         </w:r>
       </w:ins>
       <w:r>
@@ -16662,7 +16525,7 @@
         </w:rPr>
         <w:t xml:space="preserve">as well as </w:t>
       </w:r>
-      <w:ins w:id="188" w:author="Brainard, David H" w:date="2021-05-08T14:01:00Z">
+      <w:ins w:id="187" w:author="Brainard, David H" w:date="2021-05-08T14:01:00Z">
         <w:r>
           <w:rPr>
             <w:rFonts w:ascii="Times New Roman" w:hAnsi="Times New Roman"/>
@@ -16765,7 +16628,7 @@
         </w:rPr>
         <w:t xml:space="preserve"> depends on our choice of surface reflectance model. If the model overestimates the variation in natural surfaces, the effect of external noise for such variation is less than we estimated. Conversely, if the model underestimates the variation in natural surfaces. We discuss elsewhere other approaches to modeling naturally occurring surface variations, and </w:t>
       </w:r>
-      <w:del w:id="189" w:author="Brainard, David H" w:date="2021-05-08T14:01:00Z">
+      <w:del w:id="188" w:author="Brainard, David H" w:date="2021-05-08T14:01:00Z">
         <w:r>
           <w:rPr>
             <w:rFonts w:ascii="Times New Roman" w:hAnsi="Times New Roman"/>
@@ -16783,7 +16646,7 @@
         </w:rPr>
         <w:t xml:space="preserve">limitations </w:t>
       </w:r>
-      <w:del w:id="190" w:author="Brainard, David H" w:date="2021-05-08T14:02:00Z">
+      <w:del w:id="189" w:author="Brainard, David H" w:date="2021-05-08T14:02:00Z">
         <w:r>
           <w:rPr>
             <w:rFonts w:ascii="Times New Roman" w:hAnsi="Times New Roman"/>
@@ -16793,33 +16656,17 @@
           <w:delText xml:space="preserve">on </w:delText>
         </w:r>
       </w:del>
-      <w:ins w:id="191" w:author="Brainard, David H" w:date="2021-05-08T14:02:00Z">
+      <w:ins w:id="190" w:author="Brainard, David H" w:date="2021-05-08T14:02:00Z">
         <w:r>
           <w:rPr>
             <w:rFonts w:ascii="Times New Roman" w:hAnsi="Times New Roman"/>
             <w:sz w:val="22"/>
             <w:szCs w:val="22"/>
           </w:rPr>
-          <w:t>o</w:t>
-        </w:r>
-        <w:r>
-          <w:rPr>
-            <w:rFonts w:ascii="Times New Roman" w:hAnsi="Times New Roman"/>
-            <w:sz w:val="22"/>
-            <w:szCs w:val="22"/>
-          </w:rPr>
-          <w:t>f</w:t>
-        </w:r>
-        <w:r>
-          <w:rPr>
-            <w:rFonts w:ascii="Times New Roman" w:hAnsi="Times New Roman"/>
-            <w:sz w:val="22"/>
-            <w:szCs w:val="22"/>
-          </w:rPr>
-          <w:t xml:space="preserve"> </w:t>
+          <w:t xml:space="preserve">of </w:t>
         </w:r>
       </w:ins>
-      <w:del w:id="192" w:author="Brainard, David H" w:date="2021-05-08T14:02:00Z">
+      <w:del w:id="191" w:author="Brainard, David H" w:date="2021-05-08T14:02:00Z">
         <w:r>
           <w:rPr>
             <w:rFonts w:ascii="Times New Roman" w:hAnsi="Times New Roman"/>
@@ -16829,7 +16676,7 @@
           <w:delText>those methods</w:delText>
         </w:r>
       </w:del>
-      <w:ins w:id="193" w:author="Brainard, David H" w:date="2021-05-08T14:02:00Z">
+      <w:ins w:id="192" w:author="Brainard, David H" w:date="2021-05-08T14:02:00Z">
         <w:r>
           <w:rPr>
             <w:rFonts w:ascii="Times New Roman" w:hAnsi="Times New Roman"/>
@@ -16896,7 +16743,7 @@
         </w:rPr>
         <w:t xml:space="preserve">. Future refinement of surface reflectance models could be used in conjunction with the </w:t>
       </w:r>
-      <w:ins w:id="194" w:author="Brainard, David H" w:date="2021-05-08T14:02:00Z">
+      <w:ins w:id="193" w:author="Brainard, David H" w:date="2021-05-08T14:02:00Z">
         <w:r>
           <w:rPr>
             <w:rFonts w:ascii="Times New Roman" w:hAnsi="Times New Roman"/>
@@ -16914,7 +16761,7 @@
         </w:rPr>
         <w:t>linear receptive field model we report here,</w:t>
       </w:r>
-      <w:ins w:id="195" w:author="Brainard, David H" w:date="2021-05-08T14:02:00Z">
+      <w:ins w:id="194" w:author="Brainard, David H" w:date="2021-05-08T14:02:00Z">
         <w:r>
           <w:rPr>
             <w:rFonts w:ascii="Times New Roman" w:hAnsi="Times New Roman"/>
@@ -17323,7 +17170,7 @@
         </w:rPr>
         <w:t xml:space="preserve">start of the experiment. They are publicly available at: https://osf.io/7tgy8/. Deviations from and additions to the preregistered plan are described in the addendums to the pre-registration documents available at </w:t>
       </w:r>
-      <w:hyperlink r:id="rId12" w:history="1">
+      <w:hyperlink r:id="rId8" w:history="1">
         <w:r>
           <w:rPr>
             <w:rStyle w:val="Hyperlink"/>
@@ -17980,7 +17827,7 @@
         </w:rPr>
         <w:t xml:space="preserve"> PA271W; NEC Display Solutions) in an otherwise dark room. The monitor was driven at a pixel resolution of 1920 x 1080, a refresh rate of 60Hz, and with 8-bit resolution for each RGB channel. The host computer was an Apple Macintosh with an Intel Core i7 processor. The experimental programs were written in MATLAB (MathWorks; Natick, MA) and relied on routines from the Psychophysics Toolbox (</w:t>
       </w:r>
-      <w:hyperlink r:id="rId13" w:history="1">
+      <w:hyperlink r:id="rId9" w:history="1">
         <w:r>
           <w:rPr>
             <w:rStyle w:val="Hyperlink"/>
@@ -18017,7 +17864,7 @@
         </w:rPr>
         <w:t xml:space="preserve"> (</w:t>
       </w:r>
-      <w:hyperlink r:id="rId14" w:history="1">
+      <w:hyperlink r:id="rId10" w:history="1">
         <w:r>
           <w:rPr>
             <w:rStyle w:val="Hyperlink0"/>
@@ -20077,7 +19924,7 @@
         </w:rPr>
         <w:t xml:space="preserve"> of the target object in the other image, which we refer to as the comparison image. The method of constant stimuli was used. The temporal order in which the standard and comparison images were presented was randomized on each trial.</w:t>
       </w:r>
-      <w:ins w:id="196" w:author="Brainard, David H" w:date="2021-05-08T10:23:00Z">
+      <w:ins w:id="195" w:author="Brainard, David H" w:date="2021-05-08T10:23:00Z">
         <w:r>
           <w:rPr>
             <w:rStyle w:val="None"/>
@@ -20089,7 +19936,7 @@
           <w:t xml:space="preserve"> A</w:t>
         </w:r>
       </w:ins>
-      <w:del w:id="197" w:author="Brainard, David H" w:date="2021-05-08T10:23:00Z">
+      <w:del w:id="196" w:author="Brainard, David H" w:date="2021-05-08T10:23:00Z">
         <w:r>
           <w:rPr>
             <w:rStyle w:val="None"/>
@@ -20111,7 +19958,7 @@
         </w:rPr>
         <w:t>udio feedback was provided after every trial</w:t>
       </w:r>
-      <w:ins w:id="198" w:author="Brainard, David H" w:date="2021-05-08T10:23:00Z">
+      <w:ins w:id="197" w:author="Brainard, David H" w:date="2021-05-08T10:23:00Z">
         <w:r>
           <w:rPr>
             <w:rStyle w:val="None"/>
@@ -20123,7 +19970,7 @@
           <w:t>, with the correct re</w:t>
         </w:r>
       </w:ins>
-      <w:ins w:id="199" w:author="Brainard, David H" w:date="2021-05-08T10:24:00Z">
+      <w:ins w:id="198" w:author="Brainard, David H" w:date="2021-05-08T10:24:00Z">
         <w:r>
           <w:rPr>
             <w:rStyle w:val="None"/>
@@ -20155,7 +20002,7 @@
           <w:t>.</w:t>
         </w:r>
       </w:ins>
-      <w:del w:id="200" w:author="Brainard, David H" w:date="2021-05-08T10:23:00Z">
+      <w:del w:id="199" w:author="Brainard, David H" w:date="2021-05-08T10:23:00Z">
         <w:r>
           <w:rPr>
             <w:rStyle w:val="None"/>
@@ -20970,7 +20817,7 @@
         </w:rPr>
         <w:t>The images were generated using software we refer to as Virtual World Color Constancy (VWCC) (</w:t>
       </w:r>
-      <w:hyperlink r:id="rId15" w:history="1">
+      <w:hyperlink r:id="rId11" w:history="1">
         <w:r>
           <w:rPr>
             <w:rStyle w:val="Hyperlink1"/>
@@ -21550,7 +21397,7 @@
         </w:rPr>
         <w:t xml:space="preserve">The amount of variation in the </w:t>
       </w:r>
-      <w:del w:id="201" w:author="Brainard, David H" w:date="2021-05-08T10:19:00Z">
+      <w:del w:id="200" w:author="Brainard, David H" w:date="2021-05-08T10:19:00Z">
         <w:r>
           <w:rPr>
             <w:rStyle w:val="None"/>
@@ -21561,7 +21408,7 @@
           <w:delText xml:space="preserve">color </w:delText>
         </w:r>
       </w:del>
-      <w:ins w:id="202" w:author="Brainard, David H" w:date="2021-05-08T10:19:00Z">
+      <w:ins w:id="201" w:author="Brainard, David H" w:date="2021-05-08T10:19:00Z">
         <w:r>
           <w:rPr>
             <w:rStyle w:val="None"/>
@@ -21569,16 +21416,7 @@
             <w:sz w:val="22"/>
             <w:szCs w:val="22"/>
           </w:rPr>
-          <w:t>reflectance</w:t>
-        </w:r>
-        <w:r>
-          <w:rPr>
-            <w:rStyle w:val="None"/>
-            <w:rFonts w:ascii="Times New Roman" w:hAnsi="Times New Roman"/>
-            <w:sz w:val="22"/>
-            <w:szCs w:val="22"/>
-          </w:rPr>
-          <w:t xml:space="preserve"> </w:t>
+          <w:t xml:space="preserve">reflectance </w:t>
         </w:r>
       </w:ins>
       <w:r>
@@ -24434,27 +24272,7 @@
           <w:sz w:val="22"/>
           <w:szCs w:val="22"/>
         </w:rPr>
-        <w:t>) measures the distance between the two dis</w:t>
-      </w:r>
-      <w:proofErr w:type="spellStart"/>
-      <w:r>
-        <w:rPr>
-          <w:rStyle w:val="None"/>
-          <w:rFonts w:ascii="Times New Roman" w:eastAsia="Times New Roman" w:hAnsi="Times New Roman" w:cs="Times New Roman"/>
-          <w:sz w:val="22"/>
-          <w:szCs w:val="22"/>
-        </w:rPr>
-        <w:t>tributions</w:t>
-      </w:r>
-      <w:proofErr w:type="spellEnd"/>
-      <w:r>
-        <w:rPr>
-          <w:rStyle w:val="None"/>
-          <w:rFonts w:ascii="Times New Roman" w:eastAsia="Times New Roman" w:hAnsi="Times New Roman" w:cs="Times New Roman"/>
-          <w:sz w:val="22"/>
-          <w:szCs w:val="22"/>
-        </w:rPr>
-        <w:t xml:space="preserve"> </w:t>
+        <w:t xml:space="preserve">) measures the distance between the two distributions </w:t>
       </w:r>
       <w:r>
         <w:rPr>
@@ -37918,7 +37736,7 @@
     <w:p>
       <w:pPr>
         <w:rPr>
-          <w:ins w:id="203" w:author="Brainard, David H" w:date="2021-05-08T13:50:00Z"/>
+          <w:ins w:id="202" w:author="Brainard, David H" w:date="2021-05-08T13:50:00Z"/>
           <w:rStyle w:val="None"/>
           <w:b/>
           <w:bCs/>
@@ -37926,7 +37744,7 @@
           <w:szCs w:val="22"/>
         </w:rPr>
       </w:pPr>
-      <w:ins w:id="204" w:author="Brainard, David H" w:date="2021-05-08T13:50:00Z">
+      <w:ins w:id="203" w:author="Brainard, David H" w:date="2021-05-08T13:50:00Z">
         <w:r>
           <w:rPr>
             <w:rStyle w:val="None"/>
@@ -38253,7 +38071,7 @@
         </w:rPr>
         <w:t xml:space="preserve">Figure 3: Variation in background </w:t>
       </w:r>
-      <w:del w:id="205" w:author="Brainard, David H" w:date="2021-05-08T10:19:00Z">
+      <w:del w:id="204" w:author="Brainard, David H" w:date="2021-05-08T10:19:00Z">
         <w:r>
           <w:rPr>
             <w:rFonts w:ascii="Times New Roman" w:hAnsi="Times New Roman" w:cs="Times New Roman"/>
@@ -38265,7 +38083,7 @@
           <w:delText>color</w:delText>
         </w:r>
       </w:del>
-      <w:ins w:id="206" w:author="Brainard, David H" w:date="2021-05-08T10:19:00Z">
+      <w:ins w:id="205" w:author="Brainard, David H" w:date="2021-05-08T10:19:00Z">
         <w:r>
           <w:rPr>
             <w:rFonts w:ascii="Times New Roman" w:hAnsi="Times New Roman" w:cs="Times New Roman"/>
@@ -39283,7 +39101,7 @@
         <w:lastRenderedPageBreak/>
         <w:t xml:space="preserve">Measurement of </w:t>
       </w:r>
-      <w:del w:id="207" w:author="Brainard, David H" w:date="2021-05-08T13:50:00Z">
+      <w:del w:id="206" w:author="Brainard, David H" w:date="2021-05-08T13:50:00Z">
         <w:r>
           <w:rPr>
             <w:rFonts w:ascii="Times New Roman" w:hAnsi="Times New Roman"/>
@@ -39352,7 +39170,7 @@
         </w:rPr>
         <w:t xml:space="preserve">discrimination thresholds under variation in </w:t>
       </w:r>
-      <w:del w:id="208" w:author="Brainard, David H" w:date="2021-05-08T13:50:00Z">
+      <w:del w:id="207" w:author="Brainard, David H" w:date="2021-05-08T13:50:00Z">
         <w:r>
           <w:rPr>
             <w:rFonts w:ascii="Times New Roman" w:hAnsi="Times New Roman"/>
@@ -39374,7 +39192,7 @@
         </w:rPr>
         <w:t>background</w:t>
       </w:r>
-      <w:ins w:id="209" w:author="Brainard, David H" w:date="2021-05-08T13:50:00Z">
+      <w:ins w:id="208" w:author="Brainard, David H" w:date="2021-05-08T13:50:00Z">
         <w:r>
           <w:rPr>
             <w:rFonts w:ascii="Times New Roman" w:hAnsi="Times New Roman"/>
@@ -44902,7 +44720,7 @@
         </w:rPr>
         <w:t xml:space="preserve">to study the effect of background </w:t>
       </w:r>
-      <w:del w:id="210" w:author="Brainard, David H" w:date="2021-05-08T10:20:00Z">
+      <w:del w:id="209" w:author="Brainard, David H" w:date="2021-05-08T10:20:00Z">
         <w:r>
           <w:rPr>
             <w:color w:val="000000"/>
@@ -44912,7 +44730,7 @@
           <w:delText xml:space="preserve">color </w:delText>
         </w:r>
       </w:del>
-      <w:ins w:id="211" w:author="Brainard, David H" w:date="2021-05-08T10:20:00Z">
+      <w:ins w:id="210" w:author="Brainard, David H" w:date="2021-05-08T10:20:00Z">
         <w:r>
           <w:rPr>
             <w:color w:val="000000"/>
@@ -47187,45 +47005,6 @@
     </w:sectPr>
   </w:body>
 </w:document>
-</file>
-
-<file path=word/comments.xml><?xml version="1.0" encoding="utf-8"?>
-<w:comments xmlns:wpc="http://schemas.microsoft.com/office/word/2010/wordprocessingCanvas" xmlns:cx="http://schemas.microsoft.com/office/drawing/2014/chartex" xmlns:cx1="http://schemas.microsoft.com/office/drawing/2015/9/8/chartex" xmlns:cx2="http://schemas.microsoft.com/office/drawing/2015/10/21/chartex" xmlns:cx3="http://schemas.microsoft.com/office/drawing/2016/5/9/chartex" xmlns:cx4="http://schemas.microsoft.com/office/drawing/2016/5/10/chartex" xmlns:cx5="http://schemas.microsoft.com/office/drawing/2016/5/11/chartex" xmlns:cx6="http://schemas.microsoft.com/office/drawing/2016/5/12/chartex" xmlns:cx7="http://schemas.microsoft.com/office/drawing/2016/5/13/chartex" xmlns:cx8="http://schemas.microsoft.com/office/drawing/2016/5/14/chartex" xmlns:mc="http://schemas.openxmlformats.org/markup-compatibility/2006" xmlns:aink="http://schemas.microsoft.com/office/drawing/2016/ink" xmlns:am3d="http://schemas.microsoft.com/office/drawing/2017/model3d" xmlns:o="urn:schemas-microsoft-com:office:office" xmlns:r="http://schemas.openxmlformats.org/officeDocument/2006/relationships" xmlns:m="http://schemas.openxmlformats.org/officeDocument/2006/math" xmlns:v="urn:schemas-microsoft-com:vml" xmlns:wp14="http://schemas.microsoft.com/office/word/2010/wordprocessingDrawing" xmlns:wp="http://schemas.openxmlformats.org/drawingml/2006/wordprocessingDrawing" xmlns:w10="urn:schemas-microsoft-com:office:word" xmlns:w="http://schemas.openxmlformats.org/wordprocessingml/2006/main" xmlns:w14="http://schemas.microsoft.com/office/word/2010/wordml" xmlns:w15="http://schemas.microsoft.com/office/word/2012/wordml" xmlns:w16cex="http://schemas.microsoft.com/office/word/2018/wordml/cex" xmlns:w16cid="http://schemas.microsoft.com/office/word/2016/wordml/cid" xmlns:w16="http://schemas.microsoft.com/office/word/2018/wordml" xmlns:w16se="http://schemas.microsoft.com/office/word/2015/wordml/symex" xmlns:wpg="http://schemas.microsoft.com/office/word/2010/wordprocessingGroup" xmlns:wpi="http://schemas.microsoft.com/office/word/2010/wordprocessingInk" xmlns:wne="http://schemas.microsoft.com/office/word/2006/wordml" xmlns:wps="http://schemas.microsoft.com/office/word/2010/wordprocessingShape" mc:Ignorable="w14 w15 w16se w16cid w16 w16cex wp14">
-  <w:comment w:id="117" w:author="JohannesBurge" w:date="2021-04-26T10:32:00Z" w:initials="JDB">
-    <w:p>
-      <w:pPr>
-        <w:pStyle w:val="CommentText"/>
-      </w:pPr>
-      <w:r>
-        <w:rPr>
-          <w:rStyle w:val="CommentReference"/>
-        </w:rPr>
-        <w:annotationRef/>
-      </w:r>
-      <w:r>
-        <w:t>I think the data allows us to do this independent of the model</w:t>
-      </w:r>
-    </w:p>
-  </w:comment>
-</w:comments>
-</file>
-
-<file path=word/commentsExtended.xml><?xml version="1.0" encoding="utf-8"?>
-<w15:commentsEx xmlns:wpc="http://schemas.microsoft.com/office/word/2010/wordprocessingCanvas" xmlns:cx="http://schemas.microsoft.com/office/drawing/2014/chartex" xmlns:cx1="http://schemas.microsoft.com/office/drawing/2015/9/8/chartex" xmlns:cx2="http://schemas.microsoft.com/office/drawing/2015/10/21/chartex" xmlns:cx3="http://schemas.microsoft.com/office/drawing/2016/5/9/chartex" xmlns:cx4="http://schemas.microsoft.com/office/drawing/2016/5/10/chartex" xmlns:cx5="http://schemas.microsoft.com/office/drawing/2016/5/11/chartex" xmlns:cx6="http://schemas.microsoft.com/office/drawing/2016/5/12/chartex" xmlns:cx7="http://schemas.microsoft.com/office/drawing/2016/5/13/chartex" xmlns:cx8="http://schemas.microsoft.com/office/drawing/2016/5/14/chartex" xmlns:mc="http://schemas.openxmlformats.org/markup-compatibility/2006" xmlns:aink="http://schemas.microsoft.com/office/drawing/2016/ink" xmlns:am3d="http://schemas.microsoft.com/office/drawing/2017/model3d" xmlns:o="urn:schemas-microsoft-com:office:office" xmlns:r="http://schemas.openxmlformats.org/officeDocument/2006/relationships" xmlns:m="http://schemas.openxmlformats.org/officeDocument/2006/math" xmlns:v="urn:schemas-microsoft-com:vml" xmlns:wp14="http://schemas.microsoft.com/office/word/2010/wordprocessingDrawing" xmlns:wp="http://schemas.openxmlformats.org/drawingml/2006/wordprocessingDrawing" xmlns:w10="urn:schemas-microsoft-com:office:word" xmlns:w="http://schemas.openxmlformats.org/wordprocessingml/2006/main" xmlns:w14="http://schemas.microsoft.com/office/word/2010/wordml" xmlns:w15="http://schemas.microsoft.com/office/word/2012/wordml" xmlns:w16cex="http://schemas.microsoft.com/office/word/2018/wordml/cex" xmlns:w16cid="http://schemas.microsoft.com/office/word/2016/wordml/cid" xmlns:w16="http://schemas.microsoft.com/office/word/2018/wordml" xmlns:w16se="http://schemas.microsoft.com/office/word/2015/wordml/symex" xmlns:wpg="http://schemas.microsoft.com/office/word/2010/wordprocessingGroup" xmlns:wpi="http://schemas.microsoft.com/office/word/2010/wordprocessingInk" xmlns:wne="http://schemas.microsoft.com/office/word/2006/wordml" xmlns:wps="http://schemas.microsoft.com/office/word/2010/wordprocessingShape" mc:Ignorable="w14 w15 w16se w16cid w16 w16cex wp14">
-  <w15:commentEx w15:paraId="23EE30C3" w15:done="0"/>
-</w15:commentsEx>
-</file>
-
-<file path=word/commentsExtensible.xml><?xml version="1.0" encoding="utf-8"?>
-<w16cex:commentsExtensible xmlns:wpc="http://schemas.microsoft.com/office/word/2010/wordprocessingCanvas" xmlns:cx="http://schemas.microsoft.com/office/drawing/2014/chartex" xmlns:cx1="http://schemas.microsoft.com/office/drawing/2015/9/8/chartex" xmlns:cx2="http://schemas.microsoft.com/office/drawing/2015/10/21/chartex" xmlns:cx3="http://schemas.microsoft.com/office/drawing/2016/5/9/chartex" xmlns:cx4="http://schemas.microsoft.com/office/drawing/2016/5/10/chartex" xmlns:cx5="http://schemas.microsoft.com/office/drawing/2016/5/11/chartex" xmlns:cx6="http://schemas.microsoft.com/office/drawing/2016/5/12/chartex" xmlns:cx7="http://schemas.microsoft.com/office/drawing/2016/5/13/chartex" xmlns:cx8="http://schemas.microsoft.com/office/drawing/2016/5/14/chartex" xmlns:mc="http://schemas.openxmlformats.org/markup-compatibility/2006" xmlns:aink="http://schemas.microsoft.com/office/drawing/2016/ink" xmlns:am3d="http://schemas.microsoft.com/office/drawing/2017/model3d" xmlns:o="urn:schemas-microsoft-com:office:office" xmlns:r="http://schemas.openxmlformats.org/officeDocument/2006/relationships" xmlns:m="http://schemas.openxmlformats.org/officeDocument/2006/math" xmlns:v="urn:schemas-microsoft-com:vml" xmlns:wp14="http://schemas.microsoft.com/office/word/2010/wordprocessingDrawing" xmlns:wp="http://schemas.openxmlformats.org/drawingml/2006/wordprocessingDrawing" xmlns:w10="urn:schemas-microsoft-com:office:word" xmlns:w="http://schemas.openxmlformats.org/wordprocessingml/2006/main" xmlns:w14="http://schemas.microsoft.com/office/word/2010/wordml" xmlns:w15="http://schemas.microsoft.com/office/word/2012/wordml" xmlns:w16cex="http://schemas.microsoft.com/office/word/2018/wordml/cex" xmlns:w16cid="http://schemas.microsoft.com/office/word/2016/wordml/cid" xmlns:w16="http://schemas.microsoft.com/office/word/2018/wordml" xmlns:w16se="http://schemas.microsoft.com/office/word/2015/wordml/symex" xmlns:wpg="http://schemas.microsoft.com/office/word/2010/wordprocessingGroup" xmlns:wpi="http://schemas.microsoft.com/office/word/2010/wordprocessingInk" xmlns:wne="http://schemas.microsoft.com/office/word/2006/wordml" xmlns:wps="http://schemas.microsoft.com/office/word/2010/wordprocessingShape" mc:Ignorable="w14 w15 w16se w16cid w16 w16cex wp14">
-  <w16cex:commentExtensible w16cex:durableId="2431153C" w16cex:dateUtc="2021-04-26T14:32:00Z"/>
-</w16cex:commentsExtensible>
-</file>
-
-<file path=word/commentsIds.xml><?xml version="1.0" encoding="utf-8"?>
-<w16cid:commentsIds xmlns:wpc="http://schemas.microsoft.com/office/word/2010/wordprocessingCanvas" xmlns:cx="http://schemas.microsoft.com/office/drawing/2014/chartex" xmlns:cx1="http://schemas.microsoft.com/office/drawing/2015/9/8/chartex" xmlns:cx2="http://schemas.microsoft.com/office/drawing/2015/10/21/chartex" xmlns:cx3="http://schemas.microsoft.com/office/drawing/2016/5/9/chartex" xmlns:cx4="http://schemas.microsoft.com/office/drawing/2016/5/10/chartex" xmlns:cx5="http://schemas.microsoft.com/office/drawing/2016/5/11/chartex" xmlns:cx6="http://schemas.microsoft.com/office/drawing/2016/5/12/chartex" xmlns:cx7="http://schemas.microsoft.com/office/drawing/2016/5/13/chartex" xmlns:cx8="http://schemas.microsoft.com/office/drawing/2016/5/14/chartex" xmlns:mc="http://schemas.openxmlformats.org/markup-compatibility/2006" xmlns:aink="http://schemas.microsoft.com/office/drawing/2016/ink" xmlns:am3d="http://schemas.microsoft.com/office/drawing/2017/model3d" xmlns:o="urn:schemas-microsoft-com:office:office" xmlns:r="http://schemas.openxmlformats.org/officeDocument/2006/relationships" xmlns:m="http://schemas.openxmlformats.org/officeDocument/2006/math" xmlns:v="urn:schemas-microsoft-com:vml" xmlns:wp14="http://schemas.microsoft.com/office/word/2010/wordprocessingDrawing" xmlns:wp="http://schemas.openxmlformats.org/drawingml/2006/wordprocessingDrawing" xmlns:w10="urn:schemas-microsoft-com:office:word" xmlns:w="http://schemas.openxmlformats.org/wordprocessingml/2006/main" xmlns:w14="http://schemas.microsoft.com/office/word/2010/wordml" xmlns:w15="http://schemas.microsoft.com/office/word/2012/wordml" xmlns:w16cex="http://schemas.microsoft.com/office/word/2018/wordml/cex" xmlns:w16cid="http://schemas.microsoft.com/office/word/2016/wordml/cid" xmlns:w16="http://schemas.microsoft.com/office/word/2018/wordml" xmlns:w16se="http://schemas.microsoft.com/office/word/2015/wordml/symex" xmlns:wpg="http://schemas.microsoft.com/office/word/2010/wordprocessingGroup" xmlns:wpi="http://schemas.microsoft.com/office/word/2010/wordprocessingInk" xmlns:wne="http://schemas.microsoft.com/office/word/2006/wordml" xmlns:wps="http://schemas.microsoft.com/office/word/2010/wordprocessingShape" mc:Ignorable="w14 w15 w16se w16cid w16 w16cex wp14">
-  <w16cid:commentId w16cid:paraId="23EE30C3" w16cid:durableId="2431153C"/>
-</w16cid:commentsIds>
 </file>
 
 <file path=word/endnotes.xml><?xml version="1.0" encoding="utf-8"?>
@@ -47454,10 +47233,10 @@
       <w:pPr>
         <w:pStyle w:val="FootnoteText"/>
         <w:rPr>
-          <w:ins w:id="128" w:author="Brainard, David H" w:date="2021-05-08T10:30:00Z"/>
+          <w:ins w:id="127" w:author="Brainard, David H" w:date="2021-05-08T10:30:00Z"/>
         </w:rPr>
       </w:pPr>
-      <w:ins w:id="129" w:author="Brainard, David H" w:date="2021-05-08T10:30:00Z">
+      <w:ins w:id="128" w:author="Brainard, David H" w:date="2021-05-08T10:30:00Z">
         <w:r>
           <w:rPr>
             <w:rStyle w:val="FootnoteReference"/>
@@ -47465,113 +47244,110 @@
           <w:footnoteRef/>
         </w:r>
         <w:r>
-          <w:t xml:space="preserve"> We </w:t>
-        </w:r>
-        <w:r>
-          <w:t>adopt the lig</w:t>
+          <w:t xml:space="preserve"> We adopt the lig</w:t>
         </w:r>
       </w:ins>
-      <w:ins w:id="130" w:author="Brainard, David H" w:date="2021-05-08T10:31:00Z">
+      <w:ins w:id="129" w:author="Brainard, David H" w:date="2021-05-08T10:31:00Z">
         <w:r>
           <w:t>htness discrimination threshold terminology</w:t>
         </w:r>
       </w:ins>
-      <w:ins w:id="131" w:author="Brainard, David H" w:date="2021-05-08T10:30:00Z">
+      <w:ins w:id="130" w:author="Brainard, David H" w:date="2021-05-08T10:30:00Z">
         <w:r>
           <w:t xml:space="preserve"> based on the </w:t>
         </w:r>
       </w:ins>
-      <w:ins w:id="132" w:author="Brainard, David H" w:date="2021-05-08T11:02:00Z">
+      <w:ins w:id="131" w:author="Brainard, David H" w:date="2021-05-08T11:02:00Z">
         <w:r>
           <w:t>underling assumption that</w:t>
         </w:r>
       </w:ins>
-      <w:ins w:id="133" w:author="Brainard, David H" w:date="2021-05-08T10:30:00Z">
+      <w:ins w:id="132" w:author="Brainard, David H" w:date="2021-05-08T10:30:00Z">
         <w:r>
           <w:t xml:space="preserve"> </w:t>
         </w:r>
       </w:ins>
-      <w:ins w:id="134" w:author="Brainard, David H" w:date="2021-05-08T11:02:00Z">
+      <w:ins w:id="133" w:author="Brainard, David H" w:date="2021-05-08T11:02:00Z">
         <w:r>
           <w:t>observers</w:t>
         </w:r>
       </w:ins>
-      <w:ins w:id="135" w:author="Brainard, David H" w:date="2021-05-08T10:30:00Z">
+      <w:ins w:id="134" w:author="Brainard, David H" w:date="2021-05-08T10:30:00Z">
         <w:r>
           <w:t xml:space="preserve"> perform the task using their </w:t>
         </w:r>
       </w:ins>
-      <w:ins w:id="136" w:author="Brainard, David H" w:date="2021-05-08T11:03:00Z">
+      <w:ins w:id="135" w:author="Brainard, David H" w:date="2021-05-08T11:03:00Z">
         <w:r>
           <w:t xml:space="preserve">perceptual lightness </w:t>
         </w:r>
       </w:ins>
-      <w:ins w:id="137" w:author="Brainard, David H" w:date="2021-05-08T10:30:00Z">
+      <w:ins w:id="136" w:author="Brainard, David H" w:date="2021-05-08T10:30:00Z">
         <w:r>
           <w:t xml:space="preserve">representation, and </w:t>
         </w:r>
       </w:ins>
-      <w:ins w:id="138" w:author="Brainard, David H" w:date="2021-05-08T11:03:00Z">
+      <w:ins w:id="137" w:author="Brainard, David H" w:date="2021-05-08T11:03:00Z">
         <w:r>
           <w:t xml:space="preserve">indeed </w:t>
         </w:r>
       </w:ins>
-      <w:ins w:id="139" w:author="Brainard, David H" w:date="2021-05-08T10:30:00Z">
+      <w:ins w:id="138" w:author="Brainard, David H" w:date="2021-05-08T10:30:00Z">
         <w:r>
           <w:t xml:space="preserve">our instructions to subjects </w:t>
         </w:r>
       </w:ins>
-      <w:ins w:id="140" w:author="Brainard, David H" w:date="2021-05-08T10:31:00Z">
+      <w:ins w:id="139" w:author="Brainard, David H" w:date="2021-05-08T10:31:00Z">
         <w:r>
           <w:t xml:space="preserve">used the lightness terminology to describe what should be judged. </w:t>
         </w:r>
       </w:ins>
-      <w:ins w:id="141" w:author="Brainard, David H" w:date="2021-05-08T10:30:00Z">
+      <w:ins w:id="140" w:author="Brainard, David H" w:date="2021-05-08T10:30:00Z">
         <w:r>
           <w:t>The actual stimulus variable being varied, however</w:t>
         </w:r>
       </w:ins>
-      <w:ins w:id="142" w:author="Brainard, David H" w:date="2021-05-08T14:07:00Z">
+      <w:ins w:id="141" w:author="Brainard, David H" w:date="2021-05-08T14:07:00Z">
         <w:r>
           <w:t>,</w:t>
         </w:r>
       </w:ins>
-      <w:ins w:id="143" w:author="Brainard, David H" w:date="2021-05-08T10:30:00Z">
+      <w:ins w:id="142" w:author="Brainard, David H" w:date="2021-05-08T10:30:00Z">
         <w:r>
           <w:t xml:space="preserve"> was the simulated achromatic reflectance of the </w:t>
         </w:r>
       </w:ins>
-      <w:ins w:id="144" w:author="Brainard, David H" w:date="2021-05-08T11:03:00Z">
+      <w:ins w:id="143" w:author="Brainard, David H" w:date="2021-05-08T11:03:00Z">
         <w:r>
           <w:t xml:space="preserve">target </w:t>
         </w:r>
       </w:ins>
-      <w:ins w:id="145" w:author="Brainard, David H" w:date="2021-05-08T10:30:00Z">
+      <w:ins w:id="144" w:author="Brainard, David H" w:date="2021-05-08T10:30:00Z">
         <w:r>
           <w:t xml:space="preserve">object being judged, and feedback was given based on the value of this </w:t>
         </w:r>
       </w:ins>
-      <w:ins w:id="146" w:author="Brainard, David H" w:date="2021-05-08T11:03:00Z">
+      <w:ins w:id="145" w:author="Brainard, David H" w:date="2021-05-08T11:03:00Z">
         <w:r>
           <w:t>re</w:t>
         </w:r>
       </w:ins>
-      <w:ins w:id="147" w:author="Brainard, David H" w:date="2021-05-08T11:04:00Z">
+      <w:ins w:id="146" w:author="Brainard, David H" w:date="2021-05-08T11:04:00Z">
         <w:r>
           <w:t>flectance</w:t>
         </w:r>
       </w:ins>
-      <w:ins w:id="148" w:author="Brainard, David H" w:date="2021-05-08T10:30:00Z">
+      <w:ins w:id="147" w:author="Brainard, David H" w:date="2021-05-08T10:30:00Z">
         <w:r>
           <w:t>. In this paper</w:t>
         </w:r>
       </w:ins>
-      <w:ins w:id="149" w:author="Brainard, David H" w:date="2021-05-08T10:32:00Z">
+      <w:ins w:id="148" w:author="Brainard, David H" w:date="2021-05-08T10:32:00Z">
         <w:r>
           <w:t>,</w:t>
         </w:r>
       </w:ins>
-      <w:ins w:id="150" w:author="Brainard, David H" w:date="2021-05-08T10:30:00Z">
+      <w:ins w:id="149" w:author="Brainard, David H" w:date="2021-05-08T10:30:00Z">
         <w:r>
           <w:t xml:space="preserve"> we do not explore the question as to whether the results would be affected if we had varied the instructions given to subjects (see footnote 1 above).</w:t>
         </w:r>
@@ -47934,7 +47710,7 @@
   <w:num w:numId="3">
     <w:abstractNumId w:val="2"/>
     <w:lvlOverride w:ilvl="0">
-      <w:lvl w:ilvl="0" w:tplc="16869BE0">
+      <w:lvl w:ilvl="0" w:tplc="936C2C70">
         <w:start w:val="1"/>
         <w:numFmt w:val="decimal"/>
         <w:lvlText w:val="%1."/>
@@ -47963,7 +47739,7 @@
       </w:lvl>
     </w:lvlOverride>
     <w:lvlOverride w:ilvl="1">
-      <w:lvl w:ilvl="1" w:tplc="45B495F8">
+      <w:lvl w:ilvl="1" w:tplc="09FC5F74">
         <w:start w:val="1"/>
         <w:numFmt w:val="decimal"/>
         <w:lvlText w:val="%2."/>
@@ -47992,7 +47768,7 @@
       </w:lvl>
     </w:lvlOverride>
     <w:lvlOverride w:ilvl="2">
-      <w:lvl w:ilvl="2" w:tplc="C80609B0">
+      <w:lvl w:ilvl="2" w:tplc="46824A4E">
         <w:start w:val="1"/>
         <w:numFmt w:val="decimal"/>
         <w:lvlText w:val="%3."/>
@@ -48021,7 +47797,7 @@
       </w:lvl>
     </w:lvlOverride>
     <w:lvlOverride w:ilvl="3">
-      <w:lvl w:ilvl="3" w:tplc="18A493AE">
+      <w:lvl w:ilvl="3" w:tplc="F53C83E6">
         <w:start w:val="1"/>
         <w:numFmt w:val="decimal"/>
         <w:lvlText w:val="%4."/>
@@ -48050,7 +47826,7 @@
       </w:lvl>
     </w:lvlOverride>
     <w:lvlOverride w:ilvl="4">
-      <w:lvl w:ilvl="4" w:tplc="05748FEE">
+      <w:lvl w:ilvl="4" w:tplc="A2E6DC48">
         <w:start w:val="1"/>
         <w:numFmt w:val="decimal"/>
         <w:lvlText w:val="%5."/>
@@ -48079,7 +47855,7 @@
       </w:lvl>
     </w:lvlOverride>
     <w:lvlOverride w:ilvl="5">
-      <w:lvl w:ilvl="5" w:tplc="1E0406CE">
+      <w:lvl w:ilvl="5" w:tplc="3B1862E2">
         <w:start w:val="1"/>
         <w:numFmt w:val="decimal"/>
         <w:lvlText w:val="%6."/>
@@ -48108,7 +47884,7 @@
       </w:lvl>
     </w:lvlOverride>
     <w:lvlOverride w:ilvl="6">
-      <w:lvl w:ilvl="6" w:tplc="90C43C6E">
+      <w:lvl w:ilvl="6" w:tplc="D5603BF0">
         <w:start w:val="1"/>
         <w:numFmt w:val="decimal"/>
         <w:lvlText w:val="%7."/>
@@ -48137,7 +47913,7 @@
       </w:lvl>
     </w:lvlOverride>
     <w:lvlOverride w:ilvl="7">
-      <w:lvl w:ilvl="7" w:tplc="CDA820FC">
+      <w:lvl w:ilvl="7" w:tplc="DE866742">
         <w:start w:val="1"/>
         <w:numFmt w:val="decimal"/>
         <w:lvlText w:val="%8."/>
@@ -48166,7 +47942,7 @@
       </w:lvl>
     </w:lvlOverride>
     <w:lvlOverride w:ilvl="8">
-      <w:lvl w:ilvl="8" w:tplc="EFD8E278">
+      <w:lvl w:ilvl="8" w:tplc="B1E67826">
         <w:start w:val="1"/>
         <w:numFmt w:val="decimal"/>
         <w:lvlText w:val="%9."/>
@@ -48663,6 +48439,7 @@
   <w:style w:type="character" w:default="1" w:styleId="DefaultParagraphFont">
     <w:name w:val="Default Paragraph Font"/>
     <w:uiPriority w:val="1"/>
+    <w:semiHidden/>
     <w:unhideWhenUsed/>
   </w:style>
   <w:style w:type="table" w:default="1" w:styleId="TableNormal">

</xml_diff>